<commit_message>
temporary 100% completion on function spec, input function goal temporary
</commit_message>
<xml_diff>
--- a/Documents/FunctionSpecs/input-description.docx
+++ b/Documents/FunctionSpecs/input-description.docx
@@ -47,33 +47,8 @@
           <w:b/>
           <w:bCs/>
         </w:rPr>
-        <w:t xml:space="preserve"> struct </w:t>
-      </w:r>
-      <w:proofErr w:type="spellStart"/>
-      <w:r>
-        <w:rPr>
-          <w:b/>
-          <w:bCs/>
-        </w:rPr>
-        <w:t>PackageInf</w:t>
-      </w:r>
-      <w:proofErr w:type="spellEnd"/>
-      <w:r>
-        <w:rPr>
-          <w:b/>
-          <w:bCs/>
-        </w:rPr>
-        <w:t xml:space="preserve">* </w:t>
-      </w:r>
-      <w:proofErr w:type="gramStart"/>
-      <w:r>
-        <w:rPr>
-          <w:b/>
-          <w:bCs/>
-        </w:rPr>
-        <w:t>pkg</w:t>
-      </w:r>
-      <w:proofErr w:type="gramEnd"/>
+        <w:t xml:space="preserve"> struct PackageInf* pkg</w:t>
+      </w:r>
     </w:p>
     <w:tbl>
       <w:tblPr>
@@ -158,50 +133,21 @@
             <w:pPr>
               <w:cnfStyle w:val="000000100000" w:firstRow="0" w:lastRow="0" w:firstColumn="0" w:lastColumn="0" w:oddVBand="0" w:evenVBand="0" w:oddHBand="1" w:evenHBand="0" w:firstRowFirstColumn="0" w:firstRowLastColumn="0" w:lastRowFirstColumn="0" w:lastRowLastColumn="0"/>
             </w:pPr>
-            <w:proofErr w:type="spellStart"/>
             <w:r>
-              <w:t>PackageInf</w:t>
+              <w:t xml:space="preserve">PackageInf* </w:t>
             </w:r>
-            <w:proofErr w:type="spellEnd"/>
+          </w:p>
+        </w:tc>
+        <w:tc>
+          <w:tcPr>
+            <w:tcW w:w="5215" w:type="dxa"/>
+          </w:tcPr>
+          <w:p>
+            <w:pPr>
+              <w:cnfStyle w:val="000000100000" w:firstRow="0" w:lastRow="0" w:firstColumn="0" w:lastColumn="0" w:oddVBand="0" w:evenVBand="0" w:oddHBand="1" w:evenHBand="0" w:firstRowFirstColumn="0" w:firstRowLastColumn="0" w:lastRowFirstColumn="0" w:lastRowLastColumn="0"/>
+            </w:pPr>
             <w:r>
-              <w:t xml:space="preserve">* </w:t>
-            </w:r>
-          </w:p>
-        </w:tc>
-        <w:tc>
-          <w:tcPr>
-            <w:tcW w:w="5215" w:type="dxa"/>
-          </w:tcPr>
-          <w:p>
-            <w:pPr>
-              <w:cnfStyle w:val="000000100000" w:firstRow="0" w:lastRow="0" w:firstColumn="0" w:lastColumn="0" w:oddVBand="0" w:evenVBand="0" w:oddHBand="1" w:evenHBand="0" w:firstRowFirstColumn="0" w:firstRowLastColumn="0" w:lastRowFirstColumn="0" w:lastRowLastColumn="0"/>
-            </w:pPr>
-            <w:r>
-              <w:t xml:space="preserve">Pointer of type </w:t>
-            </w:r>
-            <w:proofErr w:type="spellStart"/>
-            <w:r>
-              <w:t>PackageInf</w:t>
-            </w:r>
-            <w:proofErr w:type="spellEnd"/>
-            <w:r>
-              <w:t xml:space="preserve"> to accept an object instance of type </w:t>
-            </w:r>
-            <w:proofErr w:type="spellStart"/>
-            <w:r>
-              <w:t>PackageInf</w:t>
-            </w:r>
-            <w:proofErr w:type="spellEnd"/>
-            <w:r>
-              <w:t xml:space="preserve">. A struct </w:t>
-            </w:r>
-            <w:proofErr w:type="spellStart"/>
-            <w:r>
-              <w:t>PackageInf</w:t>
-            </w:r>
-            <w:proofErr w:type="spellEnd"/>
-            <w:r>
-              <w:t xml:space="preserve"> holds the following data: weight, box size, destination</w:t>
+              <w:t>Pointer of type PackageInf to accept an object instance of type PackageInf. A struct PackageInf holds the following data: weight, box size, destination</w:t>
             </w:r>
           </w:p>
         </w:tc>
@@ -429,21 +375,7 @@
         <w:rPr>
           <w:color w:val="808080" w:themeColor="background1" w:themeShade="80"/>
         </w:rPr>
-        <w:t xml:space="preserve">This function maintains cohesion and low coupling of the project. The focus is to get user input by using the system heather of </w:t>
-      </w:r>
-      <w:proofErr w:type="spellStart"/>
-      <w:r>
-        <w:rPr>
-          <w:color w:val="808080" w:themeColor="background1" w:themeShade="80"/>
-        </w:rPr>
-        <w:t>stdio.h</w:t>
-      </w:r>
-      <w:proofErr w:type="spellEnd"/>
-      <w:r>
-        <w:rPr>
-          <w:color w:val="808080" w:themeColor="background1" w:themeShade="80"/>
-        </w:rPr>
-        <w:t>. The user</w:t>
+        <w:t>This function maintains cohesion and low coupling of the project. The focus is to get user input by using the system heather of stdio.h. The user</w:t>
       </w:r>
       <w:r>
         <w:rPr>
@@ -455,49 +387,7 @@
         <w:rPr>
           <w:color w:val="808080" w:themeColor="background1" w:themeShade="80"/>
         </w:rPr>
-        <w:t xml:space="preserve">After each input is complete, it is then validated by another function for the specific variable respectively. These include: </w:t>
-      </w:r>
-      <w:proofErr w:type="spellStart"/>
-      <w:r>
-        <w:rPr>
-          <w:color w:val="808080" w:themeColor="background1" w:themeShade="80"/>
-        </w:rPr>
-        <w:t>validatePackageWeight</w:t>
-      </w:r>
-      <w:proofErr w:type="spellEnd"/>
-      <w:r>
-        <w:rPr>
-          <w:color w:val="808080" w:themeColor="background1" w:themeShade="80"/>
-        </w:rPr>
-        <w:t xml:space="preserve"> for weight input, </w:t>
-      </w:r>
-      <w:proofErr w:type="spellStart"/>
-      <w:r>
-        <w:rPr>
-          <w:color w:val="808080" w:themeColor="background1" w:themeShade="80"/>
-        </w:rPr>
-        <w:t>validatePackageBox</w:t>
-      </w:r>
-      <w:proofErr w:type="spellEnd"/>
-      <w:r>
-        <w:rPr>
-          <w:color w:val="808080" w:themeColor="background1" w:themeShade="80"/>
-        </w:rPr>
-        <w:t xml:space="preserve"> for size input and </w:t>
-      </w:r>
-      <w:proofErr w:type="spellStart"/>
-      <w:r>
-        <w:rPr>
-          <w:color w:val="808080" w:themeColor="background1" w:themeShade="80"/>
-        </w:rPr>
-        <w:t>validateDestination</w:t>
-      </w:r>
-      <w:proofErr w:type="spellEnd"/>
-      <w:r>
-        <w:rPr>
-          <w:color w:val="808080" w:themeColor="background1" w:themeShade="80"/>
-        </w:rPr>
-        <w:t xml:space="preserve"> for destination input. </w:t>
+        <w:t xml:space="preserve">After each input is complete, it is then validated by another function for the specific variable respectively. These include: validatePackageWeight for weight input, validatePackageBox for size input and validateDestination for destination input. </w:t>
       </w:r>
     </w:p>
     <w:p>
@@ -523,42 +413,13 @@
         <w:rPr>
           <w:color w:val="808080" w:themeColor="background1" w:themeShade="80"/>
         </w:rPr>
-        <w:t xml:space="preserve">The ship on details </w:t>
-      </w:r>
-      <w:proofErr w:type="gramStart"/>
-      <w:r>
-        <w:rPr>
-          <w:color w:val="808080" w:themeColor="background1" w:themeShade="80"/>
-        </w:rPr>
-        <w:t>are</w:t>
-      </w:r>
-      <w:proofErr w:type="gramEnd"/>
-      <w:r>
-        <w:rPr>
-          <w:color w:val="808080" w:themeColor="background1" w:themeShade="80"/>
-        </w:rPr>
-        <w:t xml:space="preserve"> also </w:t>
-      </w:r>
-      <w:proofErr w:type="gramStart"/>
-      <w:r>
-        <w:rPr>
-          <w:color w:val="808080" w:themeColor="background1" w:themeShade="80"/>
-        </w:rPr>
-        <w:t>outputted</w:t>
-      </w:r>
-      <w:proofErr w:type="gramEnd"/>
-      <w:r>
-        <w:rPr>
-          <w:color w:val="808080" w:themeColor="background1" w:themeShade="80"/>
-        </w:rPr>
-        <w:t xml:space="preserve"> onto the console. This information </w:t>
-      </w:r>
-      <w:proofErr w:type="gramStart"/>
-      <w:r>
-        <w:rPr>
-          <w:color w:val="808080" w:themeColor="background1" w:themeShade="80"/>
-        </w:rPr>
-        <w:t xml:space="preserve">is </w:t>
+        <w:t xml:space="preserve">The ship on details are also </w:t>
+      </w:r>
+      <w:r>
+        <w:rPr>
+          <w:color w:val="808080" w:themeColor="background1" w:themeShade="80"/>
+        </w:rPr>
+        <w:t xml:space="preserve">outputted onto the console. This information is </w:t>
       </w:r>
       <w:r>
         <w:rPr>
@@ -570,14 +431,7 @@
         <w:rPr>
           <w:color w:val="808080" w:themeColor="background1" w:themeShade="80"/>
         </w:rPr>
-        <w:t>lated</w:t>
-      </w:r>
-      <w:proofErr w:type="gramEnd"/>
-      <w:r>
-        <w:rPr>
-          <w:color w:val="808080" w:themeColor="background1" w:themeShade="80"/>
-        </w:rPr>
-        <w:t xml:space="preserve"> to </w:t>
+        <w:t xml:space="preserve">lated to </w:t>
       </w:r>
       <w:r>
         <w:rPr>
@@ -601,21 +455,7 @@
         <w:rPr>
           <w:color w:val="808080" w:themeColor="background1" w:themeShade="80"/>
         </w:rPr>
-        <w:t xml:space="preserve"> or </w:t>
-      </w:r>
-      <w:proofErr w:type="spellStart"/>
-      <w:r>
-        <w:rPr>
-          <w:color w:val="808080" w:themeColor="background1" w:themeShade="80"/>
-        </w:rPr>
-        <w:t>no</w:t>
-      </w:r>
-      <w:proofErr w:type="spellEnd"/>
-      <w:r>
-        <w:rPr>
-          <w:color w:val="808080" w:themeColor="background1" w:themeShade="80"/>
-        </w:rPr>
-        <w:t xml:space="preserve"> diversions</w:t>
+        <w:t xml:space="preserve"> or no diversions</w:t>
       </w:r>
       <w:r>
         <w:rPr>
@@ -634,27 +474,19 @@
         <w:rPr>
           <w:color w:val="808080" w:themeColor="background1" w:themeShade="80"/>
         </w:rPr>
-        <w:t xml:space="preserve">The function ONLY </w:t>
-      </w:r>
-      <w:proofErr w:type="gramStart"/>
-      <w:r>
-        <w:rPr>
-          <w:color w:val="808080" w:themeColor="background1" w:themeShade="80"/>
-        </w:rPr>
-        <w:t>exits</w:t>
-      </w:r>
-      <w:proofErr w:type="gramEnd"/>
-      <w:r>
-        <w:rPr>
-          <w:color w:val="808080" w:themeColor="background1" w:themeShade="80"/>
-        </w:rPr>
-        <w:t xml:space="preserve"> when </w:t>
+        <w:t xml:space="preserve">The function ONLY exits when </w:t>
       </w:r>
       <w:r>
         <w:rPr>
           <w:color w:val="808080" w:themeColor="background1" w:themeShade="80"/>
         </w:rPr>
         <w:t>the input “0 0 x” is received.</w:t>
+      </w:r>
+      <w:r>
+        <w:rPr>
+          <w:color w:val="808080" w:themeColor="background1" w:themeShade="80"/>
+        </w:rPr>
+        <w:t xml:space="preserve"> This triggers a change in variable valid to be assigned 0 which ends the loop.</w:t>
       </w:r>
     </w:p>
     <w:sectPr>

</xml_diff>